<commit_message>
all pages except Topic are functional
</commit_message>
<xml_diff>
--- a/Online Judge Hld S Naveen.docx
+++ b/Online Judge Hld S Naveen.docx
@@ -27,6 +27,14 @@
       </w:r>
       <w:r>
         <w:t xml:space="preserve">S Naveen</w:t>
+      </w:r>
+    </w:p>
+    <w:p>
+      <w:pPr>
+        <w:pStyle w:val="BodyText"/>
+      </w:pPr>
+      <w:r>
+        <w:t xml:space="preserve">GitHub updates:- https://github.com/Sajjan-Naveen-87/Online-Judge.git</w:t>
       </w:r>
     </w:p>
     <w:p>

</xml_diff>